<commit_message>
Saved updated word and html files after fixing SP500 column
</commit_message>
<xml_diff>
--- a/Final-Project-RMD.docx
+++ b/Final-Project-RMD.docx
@@ -7217,6 +7217,344 @@
     </w:p>
     <w:p>
       <w:pPr>
+        <w:pStyle w:val="SourceCode"/>
+      </w:pPr>
+      <w:r>
+        <w:rPr>
+          <w:rStyle w:val="CommentTok"/>
+        </w:rPr>
+        <w:t xml:space="preserve">#Plot close stock prices on different plots.</w:t>
+      </w:r>
+      <w:r>
+        <w:br/>
+      </w:r>
+      <w:r>
+        <w:rPr>
+          <w:rStyle w:val="FunctionTok"/>
+        </w:rPr>
+        <w:t xml:space="preserve">par</w:t>
+      </w:r>
+      <w:r>
+        <w:rPr>
+          <w:rStyle w:val="NormalTok"/>
+        </w:rPr>
+        <w:t xml:space="preserve">(</w:t>
+      </w:r>
+      <w:r>
+        <w:rPr>
+          <w:rStyle w:val="AttributeTok"/>
+        </w:rPr>
+        <w:t xml:space="preserve">mfrow=</w:t>
+      </w:r>
+      <w:r>
+        <w:rPr>
+          <w:rStyle w:val="FunctionTok"/>
+        </w:rPr>
+        <w:t xml:space="preserve">c</w:t>
+      </w:r>
+      <w:r>
+        <w:rPr>
+          <w:rStyle w:val="NormalTok"/>
+        </w:rPr>
+        <w:t xml:space="preserve">(</w:t>
+      </w:r>
+      <w:r>
+        <w:rPr>
+          <w:rStyle w:val="DecValTok"/>
+        </w:rPr>
+        <w:t xml:space="preserve">2</w:t>
+      </w:r>
+      <w:r>
+        <w:rPr>
+          <w:rStyle w:val="NormalTok"/>
+        </w:rPr>
+        <w:t xml:space="preserve">, </w:t>
+      </w:r>
+      <w:r>
+        <w:rPr>
+          <w:rStyle w:val="DecValTok"/>
+        </w:rPr>
+        <w:t xml:space="preserve">1</w:t>
+      </w:r>
+      <w:r>
+        <w:rPr>
+          <w:rStyle w:val="NormalTok"/>
+        </w:rPr>
+        <w:t xml:space="preserve">))</w:t>
+      </w:r>
+      <w:r>
+        <w:br/>
+      </w:r>
+      <w:r>
+        <w:rPr>
+          <w:rStyle w:val="FunctionTok"/>
+        </w:rPr>
+        <w:t xml:space="preserve">plot</w:t>
+      </w:r>
+      <w:r>
+        <w:rPr>
+          <w:rStyle w:val="NormalTok"/>
+        </w:rPr>
+        <w:t xml:space="preserve">(DIS.close, </w:t>
+      </w:r>
+      <w:r>
+        <w:rPr>
+          <w:rStyle w:val="AttributeTok"/>
+        </w:rPr>
+        <w:t xml:space="preserve">main =</w:t>
+      </w:r>
+      <w:r>
+        <w:rPr>
+          <w:rStyle w:val="NormalTok"/>
+        </w:rPr>
+        <w:t xml:space="preserve"> </w:t>
+      </w:r>
+      <w:r>
+        <w:rPr>
+          <w:rStyle w:val="StringTok"/>
+        </w:rPr>
+        <w:t xml:space="preserve">"Disney Closing Prices"</w:t>
+      </w:r>
+      <w:r>
+        <w:rPr>
+          <w:rStyle w:val="NormalTok"/>
+        </w:rPr>
+        <w:t xml:space="preserve">, </w:t>
+      </w:r>
+      <w:r>
+        <w:rPr>
+          <w:rStyle w:val="AttributeTok"/>
+        </w:rPr>
+        <w:t xml:space="preserve">type =</w:t>
+      </w:r>
+      <w:r>
+        <w:rPr>
+          <w:rStyle w:val="NormalTok"/>
+        </w:rPr>
+        <w:t xml:space="preserve"> </w:t>
+      </w:r>
+      <w:r>
+        <w:rPr>
+          <w:rStyle w:val="StringTok"/>
+        </w:rPr>
+        <w:t xml:space="preserve">"l"</w:t>
+      </w:r>
+      <w:r>
+        <w:rPr>
+          <w:rStyle w:val="NormalTok"/>
+        </w:rPr>
+        <w:t xml:space="preserve">, </w:t>
+      </w:r>
+      <w:r>
+        <w:rPr>
+          <w:rStyle w:val="AttributeTok"/>
+        </w:rPr>
+        <w:t xml:space="preserve">col =</w:t>
+      </w:r>
+      <w:r>
+        <w:rPr>
+          <w:rStyle w:val="NormalTok"/>
+        </w:rPr>
+        <w:t xml:space="preserve"> </w:t>
+      </w:r>
+      <w:r>
+        <w:rPr>
+          <w:rStyle w:val="StringTok"/>
+        </w:rPr>
+        <w:t xml:space="preserve">"blue"</w:t>
+      </w:r>
+      <w:r>
+        <w:rPr>
+          <w:rStyle w:val="NormalTok"/>
+        </w:rPr>
+        <w:t xml:space="preserve">, </w:t>
+      </w:r>
+      <w:r>
+        <w:rPr>
+          <w:rStyle w:val="AttributeTok"/>
+        </w:rPr>
+        <w:t xml:space="preserve">xlab =</w:t>
+      </w:r>
+      <w:r>
+        <w:rPr>
+          <w:rStyle w:val="NormalTok"/>
+        </w:rPr>
+        <w:t xml:space="preserve"> </w:t>
+      </w:r>
+      <w:r>
+        <w:rPr>
+          <w:rStyle w:val="StringTok"/>
+        </w:rPr>
+        <w:t xml:space="preserve">"Date"</w:t>
+      </w:r>
+      <w:r>
+        <w:rPr>
+          <w:rStyle w:val="NormalTok"/>
+        </w:rPr>
+        <w:t xml:space="preserve">, </w:t>
+      </w:r>
+      <w:r>
+        <w:rPr>
+          <w:rStyle w:val="AttributeTok"/>
+        </w:rPr>
+        <w:t xml:space="preserve">ylab =</w:t>
+      </w:r>
+      <w:r>
+        <w:rPr>
+          <w:rStyle w:val="NormalTok"/>
+        </w:rPr>
+        <w:t xml:space="preserve"> </w:t>
+      </w:r>
+      <w:r>
+        <w:rPr>
+          <w:rStyle w:val="StringTok"/>
+        </w:rPr>
+        <w:t xml:space="preserve">"Price"</w:t>
+      </w:r>
+      <w:r>
+        <w:rPr>
+          <w:rStyle w:val="NormalTok"/>
+        </w:rPr>
+        <w:t xml:space="preserve">)</w:t>
+      </w:r>
+      <w:r>
+        <w:br/>
+      </w:r>
+      <w:r>
+        <w:rPr>
+          <w:rStyle w:val="FunctionTok"/>
+        </w:rPr>
+        <w:t xml:space="preserve">plot</w:t>
+      </w:r>
+      <w:r>
+        <w:rPr>
+          <w:rStyle w:val="NormalTok"/>
+        </w:rPr>
+        <w:t xml:space="preserve">(NVDA.close, </w:t>
+      </w:r>
+      <w:r>
+        <w:rPr>
+          <w:rStyle w:val="AttributeTok"/>
+        </w:rPr>
+        <w:t xml:space="preserve">main =</w:t>
+      </w:r>
+      <w:r>
+        <w:rPr>
+          <w:rStyle w:val="NormalTok"/>
+        </w:rPr>
+        <w:t xml:space="preserve"> </w:t>
+      </w:r>
+      <w:r>
+        <w:rPr>
+          <w:rStyle w:val="StringTok"/>
+        </w:rPr>
+        <w:t xml:space="preserve">"NVIDIA Closing Prices"</w:t>
+      </w:r>
+      <w:r>
+        <w:rPr>
+          <w:rStyle w:val="NormalTok"/>
+        </w:rPr>
+        <w:t xml:space="preserve">, </w:t>
+      </w:r>
+      <w:r>
+        <w:rPr>
+          <w:rStyle w:val="AttributeTok"/>
+        </w:rPr>
+        <w:t xml:space="preserve">type =</w:t>
+      </w:r>
+      <w:r>
+        <w:rPr>
+          <w:rStyle w:val="NormalTok"/>
+        </w:rPr>
+        <w:t xml:space="preserve"> </w:t>
+      </w:r>
+      <w:r>
+        <w:rPr>
+          <w:rStyle w:val="StringTok"/>
+        </w:rPr>
+        <w:t xml:space="preserve">"l"</w:t>
+      </w:r>
+      <w:r>
+        <w:rPr>
+          <w:rStyle w:val="NormalTok"/>
+        </w:rPr>
+        <w:t xml:space="preserve">, </w:t>
+      </w:r>
+      <w:r>
+        <w:rPr>
+          <w:rStyle w:val="AttributeTok"/>
+        </w:rPr>
+        <w:t xml:space="preserve">col =</w:t>
+      </w:r>
+      <w:r>
+        <w:rPr>
+          <w:rStyle w:val="NormalTok"/>
+        </w:rPr>
+        <w:t xml:space="preserve"> </w:t>
+      </w:r>
+      <w:r>
+        <w:rPr>
+          <w:rStyle w:val="StringTok"/>
+        </w:rPr>
+        <w:t xml:space="preserve">"red"</w:t>
+      </w:r>
+      <w:r>
+        <w:rPr>
+          <w:rStyle w:val="NormalTok"/>
+        </w:rPr>
+        <w:t xml:space="preserve">, </w:t>
+      </w:r>
+      <w:r>
+        <w:rPr>
+          <w:rStyle w:val="AttributeTok"/>
+        </w:rPr>
+        <w:t xml:space="preserve">xlab =</w:t>
+      </w:r>
+      <w:r>
+        <w:rPr>
+          <w:rStyle w:val="NormalTok"/>
+        </w:rPr>
+        <w:t xml:space="preserve"> </w:t>
+      </w:r>
+      <w:r>
+        <w:rPr>
+          <w:rStyle w:val="StringTok"/>
+        </w:rPr>
+        <w:t xml:space="preserve">"Date"</w:t>
+      </w:r>
+      <w:r>
+        <w:rPr>
+          <w:rStyle w:val="NormalTok"/>
+        </w:rPr>
+        <w:t xml:space="preserve">, </w:t>
+      </w:r>
+      <w:r>
+        <w:rPr>
+          <w:rStyle w:val="AttributeTok"/>
+        </w:rPr>
+        <w:t xml:space="preserve">ylab =</w:t>
+      </w:r>
+      <w:r>
+        <w:rPr>
+          <w:rStyle w:val="NormalTok"/>
+        </w:rPr>
+        <w:t xml:space="preserve"> </w:t>
+      </w:r>
+      <w:r>
+        <w:rPr>
+          <w:rStyle w:val="StringTok"/>
+        </w:rPr>
+        <w:t xml:space="preserve">"Price"</w:t>
+      </w:r>
+      <w:r>
+        <w:rPr>
+          <w:rStyle w:val="NormalTok"/>
+        </w:rPr>
+        <w:t xml:space="preserve">)</w:t>
+      </w:r>
+    </w:p>
+    <w:p>
+      <w:pPr>
         <w:pStyle w:val="FirstParagraph"/>
       </w:pPr>
       <w:r>
@@ -7261,6 +7599,283 @@
           </wp:inline>
         </w:drawing>
       </w:r>
+    </w:p>
+    <w:p>
+      <w:pPr>
+        <w:pStyle w:val="SourceCode"/>
+      </w:pPr>
+      <w:r>
+        <w:rPr>
+          <w:rStyle w:val="FunctionTok"/>
+        </w:rPr>
+        <w:t xml:space="preserve">plot</w:t>
+      </w:r>
+      <w:r>
+        <w:rPr>
+          <w:rStyle w:val="NormalTok"/>
+        </w:rPr>
+        <w:t xml:space="preserve">(CVNA.close, </w:t>
+      </w:r>
+      <w:r>
+        <w:rPr>
+          <w:rStyle w:val="AttributeTok"/>
+        </w:rPr>
+        <w:t xml:space="preserve">main =</w:t>
+      </w:r>
+      <w:r>
+        <w:rPr>
+          <w:rStyle w:val="NormalTok"/>
+        </w:rPr>
+        <w:t xml:space="preserve"> </w:t>
+      </w:r>
+      <w:r>
+        <w:rPr>
+          <w:rStyle w:val="StringTok"/>
+        </w:rPr>
+        <w:t xml:space="preserve">"Carvana Closing Prices"</w:t>
+      </w:r>
+      <w:r>
+        <w:rPr>
+          <w:rStyle w:val="NormalTok"/>
+        </w:rPr>
+        <w:t xml:space="preserve">, </w:t>
+      </w:r>
+      <w:r>
+        <w:rPr>
+          <w:rStyle w:val="AttributeTok"/>
+        </w:rPr>
+        <w:t xml:space="preserve">type =</w:t>
+      </w:r>
+      <w:r>
+        <w:rPr>
+          <w:rStyle w:val="NormalTok"/>
+        </w:rPr>
+        <w:t xml:space="preserve"> </w:t>
+      </w:r>
+      <w:r>
+        <w:rPr>
+          <w:rStyle w:val="StringTok"/>
+        </w:rPr>
+        <w:t xml:space="preserve">"l"</w:t>
+      </w:r>
+      <w:r>
+        <w:rPr>
+          <w:rStyle w:val="NormalTok"/>
+        </w:rPr>
+        <w:t xml:space="preserve">, </w:t>
+      </w:r>
+      <w:r>
+        <w:rPr>
+          <w:rStyle w:val="AttributeTok"/>
+        </w:rPr>
+        <w:t xml:space="preserve">col =</w:t>
+      </w:r>
+      <w:r>
+        <w:rPr>
+          <w:rStyle w:val="NormalTok"/>
+        </w:rPr>
+        <w:t xml:space="preserve"> </w:t>
+      </w:r>
+      <w:r>
+        <w:rPr>
+          <w:rStyle w:val="StringTok"/>
+        </w:rPr>
+        <w:t xml:space="preserve">"green"</w:t>
+      </w:r>
+      <w:r>
+        <w:rPr>
+          <w:rStyle w:val="NormalTok"/>
+        </w:rPr>
+        <w:t xml:space="preserve">, </w:t>
+      </w:r>
+      <w:r>
+        <w:rPr>
+          <w:rStyle w:val="AttributeTok"/>
+        </w:rPr>
+        <w:t xml:space="preserve">xlab =</w:t>
+      </w:r>
+      <w:r>
+        <w:rPr>
+          <w:rStyle w:val="NormalTok"/>
+        </w:rPr>
+        <w:t xml:space="preserve"> </w:t>
+      </w:r>
+      <w:r>
+        <w:rPr>
+          <w:rStyle w:val="StringTok"/>
+        </w:rPr>
+        <w:t xml:space="preserve">"Date"</w:t>
+      </w:r>
+      <w:r>
+        <w:rPr>
+          <w:rStyle w:val="NormalTok"/>
+        </w:rPr>
+        <w:t xml:space="preserve">, </w:t>
+      </w:r>
+      <w:r>
+        <w:rPr>
+          <w:rStyle w:val="AttributeTok"/>
+        </w:rPr>
+        <w:t xml:space="preserve">ylab =</w:t>
+      </w:r>
+      <w:r>
+        <w:rPr>
+          <w:rStyle w:val="NormalTok"/>
+        </w:rPr>
+        <w:t xml:space="preserve"> </w:t>
+      </w:r>
+      <w:r>
+        <w:rPr>
+          <w:rStyle w:val="StringTok"/>
+        </w:rPr>
+        <w:t xml:space="preserve">"Price"</w:t>
+      </w:r>
+      <w:r>
+        <w:rPr>
+          <w:rStyle w:val="NormalTok"/>
+        </w:rPr>
+        <w:t xml:space="preserve">)</w:t>
+      </w:r>
+      <w:r>
+        <w:br/>
+      </w:r>
+      <w:r>
+        <w:rPr>
+          <w:rStyle w:val="FunctionTok"/>
+        </w:rPr>
+        <w:t xml:space="preserve">plot</w:t>
+      </w:r>
+      <w:r>
+        <w:rPr>
+          <w:rStyle w:val="NormalTok"/>
+        </w:rPr>
+        <w:t xml:space="preserve">(SPOT.close, </w:t>
+      </w:r>
+      <w:r>
+        <w:rPr>
+          <w:rStyle w:val="AttributeTok"/>
+        </w:rPr>
+        <w:t xml:space="preserve">main =</w:t>
+      </w:r>
+      <w:r>
+        <w:rPr>
+          <w:rStyle w:val="NormalTok"/>
+        </w:rPr>
+        <w:t xml:space="preserve"> </w:t>
+      </w:r>
+      <w:r>
+        <w:rPr>
+          <w:rStyle w:val="StringTok"/>
+        </w:rPr>
+        <w:t xml:space="preserve">"Spotify Closing Prices"</w:t>
+      </w:r>
+      <w:r>
+        <w:rPr>
+          <w:rStyle w:val="NormalTok"/>
+        </w:rPr>
+        <w:t xml:space="preserve">, </w:t>
+      </w:r>
+      <w:r>
+        <w:rPr>
+          <w:rStyle w:val="AttributeTok"/>
+        </w:rPr>
+        <w:t xml:space="preserve">type =</w:t>
+      </w:r>
+      <w:r>
+        <w:rPr>
+          <w:rStyle w:val="NormalTok"/>
+        </w:rPr>
+        <w:t xml:space="preserve"> </w:t>
+      </w:r>
+      <w:r>
+        <w:rPr>
+          <w:rStyle w:val="StringTok"/>
+        </w:rPr>
+        <w:t xml:space="preserve">"l"</w:t>
+      </w:r>
+      <w:r>
+        <w:rPr>
+          <w:rStyle w:val="NormalTok"/>
+        </w:rPr>
+        <w:t xml:space="preserve">, </w:t>
+      </w:r>
+      <w:r>
+        <w:rPr>
+          <w:rStyle w:val="AttributeTok"/>
+        </w:rPr>
+        <w:t xml:space="preserve">col =</w:t>
+      </w:r>
+      <w:r>
+        <w:rPr>
+          <w:rStyle w:val="NormalTok"/>
+        </w:rPr>
+        <w:t xml:space="preserve"> </w:t>
+      </w:r>
+      <w:r>
+        <w:rPr>
+          <w:rStyle w:val="StringTok"/>
+        </w:rPr>
+        <w:t xml:space="preserve">"magenta"</w:t>
+      </w:r>
+      <w:r>
+        <w:rPr>
+          <w:rStyle w:val="NormalTok"/>
+        </w:rPr>
+        <w:t xml:space="preserve">, </w:t>
+      </w:r>
+      <w:r>
+        <w:rPr>
+          <w:rStyle w:val="AttributeTok"/>
+        </w:rPr>
+        <w:t xml:space="preserve">xlab =</w:t>
+      </w:r>
+      <w:r>
+        <w:rPr>
+          <w:rStyle w:val="NormalTok"/>
+        </w:rPr>
+        <w:t xml:space="preserve"> </w:t>
+      </w:r>
+      <w:r>
+        <w:rPr>
+          <w:rStyle w:val="StringTok"/>
+        </w:rPr>
+        <w:t xml:space="preserve">"Date"</w:t>
+      </w:r>
+      <w:r>
+        <w:rPr>
+          <w:rStyle w:val="NormalTok"/>
+        </w:rPr>
+        <w:t xml:space="preserve">, </w:t>
+      </w:r>
+      <w:r>
+        <w:rPr>
+          <w:rStyle w:val="AttributeTok"/>
+        </w:rPr>
+        <w:t xml:space="preserve">ylab =</w:t>
+      </w:r>
+      <w:r>
+        <w:rPr>
+          <w:rStyle w:val="NormalTok"/>
+        </w:rPr>
+        <w:t xml:space="preserve"> </w:t>
+      </w:r>
+      <w:r>
+        <w:rPr>
+          <w:rStyle w:val="StringTok"/>
+        </w:rPr>
+        <w:t xml:space="preserve">"Price"</w:t>
+      </w:r>
+      <w:r>
+        <w:rPr>
+          <w:rStyle w:val="NormalTok"/>
+        </w:rPr>
+        <w:t xml:space="preserve">)</w:t>
+      </w:r>
+    </w:p>
+    <w:p>
+      <w:pPr>
+        <w:pStyle w:val="FirstParagraph"/>
+      </w:pPr>
       <w:r>
         <w:drawing>
           <wp:inline>
@@ -7303,6 +7918,148 @@
           </wp:inline>
         </w:drawing>
       </w:r>
+    </w:p>
+    <w:p>
+      <w:pPr>
+        <w:pStyle w:val="SourceCode"/>
+      </w:pPr>
+      <w:r>
+        <w:rPr>
+          <w:rStyle w:val="FunctionTok"/>
+        </w:rPr>
+        <w:t xml:space="preserve">plot</w:t>
+      </w:r>
+      <w:r>
+        <w:rPr>
+          <w:rStyle w:val="NormalTok"/>
+        </w:rPr>
+        <w:t xml:space="preserve">(DASH.close, </w:t>
+      </w:r>
+      <w:r>
+        <w:rPr>
+          <w:rStyle w:val="AttributeTok"/>
+        </w:rPr>
+        <w:t xml:space="preserve">main =</w:t>
+      </w:r>
+      <w:r>
+        <w:rPr>
+          <w:rStyle w:val="NormalTok"/>
+        </w:rPr>
+        <w:t xml:space="preserve"> </w:t>
+      </w:r>
+      <w:r>
+        <w:rPr>
+          <w:rStyle w:val="StringTok"/>
+        </w:rPr>
+        <w:t xml:space="preserve">"DoorDash Closing Prices"</w:t>
+      </w:r>
+      <w:r>
+        <w:rPr>
+          <w:rStyle w:val="NormalTok"/>
+        </w:rPr>
+        <w:t xml:space="preserve">, </w:t>
+      </w:r>
+      <w:r>
+        <w:rPr>
+          <w:rStyle w:val="AttributeTok"/>
+        </w:rPr>
+        <w:t xml:space="preserve">type =</w:t>
+      </w:r>
+      <w:r>
+        <w:rPr>
+          <w:rStyle w:val="NormalTok"/>
+        </w:rPr>
+        <w:t xml:space="preserve"> </w:t>
+      </w:r>
+      <w:r>
+        <w:rPr>
+          <w:rStyle w:val="StringTok"/>
+        </w:rPr>
+        <w:t xml:space="preserve">"l"</w:t>
+      </w:r>
+      <w:r>
+        <w:rPr>
+          <w:rStyle w:val="NormalTok"/>
+        </w:rPr>
+        <w:t xml:space="preserve">, </w:t>
+      </w:r>
+      <w:r>
+        <w:rPr>
+          <w:rStyle w:val="AttributeTok"/>
+        </w:rPr>
+        <w:t xml:space="preserve">col =</w:t>
+      </w:r>
+      <w:r>
+        <w:rPr>
+          <w:rStyle w:val="NormalTok"/>
+        </w:rPr>
+        <w:t xml:space="preserve"> </w:t>
+      </w:r>
+      <w:r>
+        <w:rPr>
+          <w:rStyle w:val="StringTok"/>
+        </w:rPr>
+        <w:t xml:space="preserve">"purple"</w:t>
+      </w:r>
+      <w:r>
+        <w:rPr>
+          <w:rStyle w:val="NormalTok"/>
+        </w:rPr>
+        <w:t xml:space="preserve">, </w:t>
+      </w:r>
+      <w:r>
+        <w:rPr>
+          <w:rStyle w:val="AttributeTok"/>
+        </w:rPr>
+        <w:t xml:space="preserve">xlab =</w:t>
+      </w:r>
+      <w:r>
+        <w:rPr>
+          <w:rStyle w:val="NormalTok"/>
+        </w:rPr>
+        <w:t xml:space="preserve"> </w:t>
+      </w:r>
+      <w:r>
+        <w:rPr>
+          <w:rStyle w:val="StringTok"/>
+        </w:rPr>
+        <w:t xml:space="preserve">"Date"</w:t>
+      </w:r>
+      <w:r>
+        <w:rPr>
+          <w:rStyle w:val="NormalTok"/>
+        </w:rPr>
+        <w:t xml:space="preserve">, </w:t>
+      </w:r>
+      <w:r>
+        <w:rPr>
+          <w:rStyle w:val="AttributeTok"/>
+        </w:rPr>
+        <w:t xml:space="preserve">ylab =</w:t>
+      </w:r>
+      <w:r>
+        <w:rPr>
+          <w:rStyle w:val="NormalTok"/>
+        </w:rPr>
+        <w:t xml:space="preserve"> </w:t>
+      </w:r>
+      <w:r>
+        <w:rPr>
+          <w:rStyle w:val="StringTok"/>
+        </w:rPr>
+        <w:t xml:space="preserve">"Price"</w:t>
+      </w:r>
+      <w:r>
+        <w:rPr>
+          <w:rStyle w:val="NormalTok"/>
+        </w:rPr>
+        <w:t xml:space="preserve">)</w:t>
+      </w:r>
+    </w:p>
+    <w:p>
+      <w:pPr>
+        <w:pStyle w:val="FirstParagraph"/>
+      </w:pPr>
       <w:r>
         <w:drawing>
           <wp:inline>
@@ -9401,7 +10158,7 @@
         <w:rPr>
           <w:rStyle w:val="DecValTok"/>
         </w:rPr>
-        <w:t xml:space="preserve">5</w:t>
+        <w:t xml:space="preserve">4</w:t>
       </w:r>
       <w:r>
         <w:rPr>
@@ -9446,9 +10203,6 @@
         <w:br/>
       </w:r>
       <w:r>
-        <w:br/>
-      </w:r>
-      <w:r>
         <w:rPr>
           <w:rStyle w:val="DocumentationTok"/>
         </w:rPr>
@@ -9659,7 +10413,7 @@
         <w:rPr>
           <w:rStyle w:val="ConstantTok"/>
         </w:rPr>
-        <w:t xml:space="preserve">TRUE</w:t>
+        <w:t xml:space="preserve">FALSE</w:t>
       </w:r>
       <w:r>
         <w:rPr>
@@ -9871,7 +10625,7 @@
           <w:b/>
           <w:bCs/>
         </w:rPr>
-        <w:t xml:space="preserve">Remark: The SP500 index shows a steady upward trend, indicating overall market growth. The other stocks have varying degrees of performance compared to the SP500. NVIDIA outperformed the SP500, while Disney and Carvana underperformed. Spotify and DoorDash had similar performance to the SP500.</w:t>
+        <w:t xml:space="preserve">Remark: The SP500 index shows a steady benchmark. The other stocks have varying degrees of performance compared to the SP500. NVIDIA outperformed the SP500, while Disney, Carvana, Spotify, and DoorDash underperformed compared to the SP500.</w:t>
       </w:r>
     </w:p>
     <w:bookmarkEnd w:id="71"/>
@@ -10965,52 +11719,52 @@
         <w:rPr>
           <w:rStyle w:val="VerbatimChar"/>
         </w:rPr>
-        <w:t xml:space="preserve">##                alpha         beta      Rsquare</w:t>
-      </w:r>
-      <w:r>
-        <w:br/>
-      </w:r>
-      <w:r>
-        <w:rPr>
-          <w:rStyle w:val="VerbatimChar"/>
-        </w:rPr>
-        <w:t xml:space="preserve">## Disney  -0.008944452 -0.002584245 0.0005040206</w:t>
-      </w:r>
-      <w:r>
-        <w:br/>
-      </w:r>
-      <w:r>
-        <w:rPr>
-          <w:rStyle w:val="VerbatimChar"/>
-        </w:rPr>
-        <w:t xml:space="preserve">## NVIDIA  -0.005883104 -0.007491570 0.0015339546</w:t>
-      </w:r>
-      <w:r>
-        <w:br/>
-      </w:r>
-      <w:r>
-        <w:rPr>
-          <w:rStyle w:val="VerbatimChar"/>
-        </w:rPr>
-        <w:t xml:space="preserve">## Carvana -0.006947954 -0.008393031 0.0003389432</w:t>
-      </w:r>
-      <w:r>
-        <w:br/>
-      </w:r>
-      <w:r>
-        <w:rPr>
-          <w:rStyle w:val="VerbatimChar"/>
-        </w:rPr>
-        <w:t xml:space="preserve">## SPOT    -0.008395093  0.003643927 0.0003865928</w:t>
-      </w:r>
-      <w:r>
-        <w:br/>
-      </w:r>
-      <w:r>
-        <w:rPr>
-          <w:rStyle w:val="VerbatimChar"/>
-        </w:rPr>
-        <w:t xml:space="preserve">## DASH    -0.007830721  0.004316040 0.0003240453</w:t>
+        <w:t xml:space="preserve">##                 alpha     beta   Rsquare</w:t>
+      </w:r>
+      <w:r>
+        <w:br/>
+      </w:r>
+      <w:r>
+        <w:rPr>
+          <w:rStyle w:val="VerbatimChar"/>
+        </w:rPr>
+        <w:t xml:space="preserve">## Disney  -0.0007426317 1.047917 0.5076232</w:t>
+      </w:r>
+      <w:r>
+        <w:br/>
+      </w:r>
+      <w:r>
+        <w:rPr>
+          <w:rStyle w:val="VerbatimChar"/>
+        </w:rPr>
+        <w:t xml:space="preserve">## NVIDIA   0.0072337538 1.678295 0.4715317</w:t>
+      </w:r>
+      <w:r>
+        <w:br/>
+      </w:r>
+      <w:r>
+        <w:rPr>
+          <w:rStyle w:val="VerbatimChar"/>
+        </w:rPr>
+        <w:t xml:space="preserve">## Carvana  0.0094653267 2.099369 0.1298895</w:t>
+      </w:r>
+      <w:r>
+        <w:br/>
+      </w:r>
+      <w:r>
+        <w:rPr>
+          <w:rStyle w:val="VerbatimChar"/>
+        </w:rPr>
+        <w:t xml:space="preserve">## SPOT     0.0020020853 1.323459 0.3123510</w:t>
+      </w:r>
+      <w:r>
+        <w:br/>
+      </w:r>
+      <w:r>
+        <w:rPr>
+          <w:rStyle w:val="VerbatimChar"/>
+        </w:rPr>
+        <w:t xml:space="preserve">## DASH     0.0045357493 1.574144 0.2640164</w:t>
       </w:r>
     </w:p>
     <w:p>
@@ -11022,7 +11776,7 @@
           <w:b/>
           <w:bCs/>
         </w:rPr>
-        <w:t xml:space="preserve">Remark: The alphas tell us the stocks underperformed compared to what the market model expected, the returns didn’t justify the risk. Betas are less than the baseline of 1, suggesting less sensitivity to market wide fluctuations. A low Rsquared value shows that a stock’s return variability is not market dependent.</w:t>
+        <w:t xml:space="preserve">Remark: The alphas tell us the stocks underperformed compared to what the market model expected, the returns didn’t justify the risk. Betas are greater than the baseline of 1, suggesting more sensitivity to market wide fluctuations. A high Rsquared value shows that a stock’s return variability is market dependent.</w:t>
       </w:r>
     </w:p>
     <w:bookmarkEnd w:id="72"/>

</xml_diff>